<commit_message>
Versiones actualizadas de los documentos
</commit_message>
<xml_diff>
--- a/Semana8/Documentos/estrategia-pruebas-version-final.docx
+++ b/Semana8/Documentos/estrategia-pruebas-version-final.docx
@@ -1803,21 +1803,7 @@
           <w:rFonts w:ascii="Arial" w:eastAsia="Arial" w:hAnsi="Arial" w:cs="Arial"/>
           <w:lang w:val="es-CO"/>
         </w:rPr>
-        <w:t xml:space="preserve"> presupuesto de pruebas para esta nueva </w:t>
-      </w:r>
-      <w:r>
-        <w:rPr>
-          <w:rFonts w:ascii="Arial" w:eastAsia="Arial" w:hAnsi="Arial" w:cs="Arial"/>
-          <w:lang w:val="es-CO"/>
-        </w:rPr>
-        <w:t>estrategia</w:t>
-      </w:r>
-      <w:r>
-        <w:rPr>
-          <w:rFonts w:ascii="Arial" w:eastAsia="Arial" w:hAnsi="Arial" w:cs="Arial"/>
-          <w:lang w:val="es-CO"/>
-        </w:rPr>
-        <w:t xml:space="preserve"> son </w:t>
+        <w:t xml:space="preserve"> presupuesto de pruebas para esta nueva estrategia son </w:t>
       </w:r>
       <w:r>
         <w:rPr>
@@ -8177,7 +8163,25 @@
                 <w:bCs/>
                 <w:color w:val="000000"/>
               </w:rPr>
-              <w:t xml:space="preserve">      Pruebas VTR</w:t>
+              <w:t xml:space="preserve">      </w:t>
+            </w:r>
+            <w:r>
+              <w:rPr>
+                <w:rFonts w:ascii="Calibri" w:eastAsia="Times New Roman" w:hAnsi="Calibri" w:cs="Calibri"/>
+                <w:b/>
+                <w:bCs/>
+                <w:color w:val="000000"/>
+              </w:rPr>
+              <w:t>Hosting e</w:t>
+            </w:r>
+            <w:r>
+              <w:rPr>
+                <w:rFonts w:ascii="Calibri" w:eastAsia="Times New Roman" w:hAnsi="Calibri" w:cs="Calibri"/>
+                <w:b/>
+                <w:bCs/>
+                <w:color w:val="000000"/>
+              </w:rPr>
+              <w:t>n Azure</w:t>
             </w:r>
           </w:p>
         </w:tc>
@@ -8346,7 +8350,15 @@
                 <w:color w:val="000000"/>
                 <w:lang w:val="es-419"/>
               </w:rPr>
-              <w:t xml:space="preserve">         Desarrollo de escenarios SE013, SE014 y SE015</w:t>
+              <w:t xml:space="preserve">         </w:t>
+            </w:r>
+            <w:r>
+              <w:rPr>
+                <w:rFonts w:ascii="Calibri" w:eastAsia="Times New Roman" w:hAnsi="Calibri" w:cs="Calibri"/>
+                <w:color w:val="000000"/>
+                <w:lang w:val="es-419"/>
+              </w:rPr>
+              <w:t>Investigación y exploración creación de MV</w:t>
             </w:r>
           </w:p>
         </w:tc>
@@ -8503,7 +8515,15 @@
                 <w:color w:val="000000"/>
                 <w:lang w:val="es-419"/>
               </w:rPr>
-              <w:t xml:space="preserve">         Ejecución de escenarios SE013, SE014 y SE015</w:t>
+              <w:t xml:space="preserve">        </w:t>
+            </w:r>
+            <w:r>
+              <w:rPr>
+                <w:rFonts w:ascii="Calibri" w:eastAsia="Times New Roman" w:hAnsi="Calibri" w:cs="Calibri"/>
+                <w:color w:val="000000"/>
+                <w:lang w:val="es-419"/>
+              </w:rPr>
+              <w:t>Pruebas funcionamiento MV</w:t>
             </w:r>
           </w:p>
         </w:tc>
@@ -8660,7 +8680,23 @@
                 <w:color w:val="000000"/>
                 <w:lang w:val="es-419"/>
               </w:rPr>
-              <w:t xml:space="preserve">         Desarrollo de escenarios SE016, SE017 y SE018</w:t>
+              <w:t xml:space="preserve">         </w:t>
+            </w:r>
+            <w:r>
+              <w:rPr>
+                <w:rFonts w:ascii="Calibri" w:eastAsia="Times New Roman" w:hAnsi="Calibri" w:cs="Calibri"/>
+                <w:color w:val="000000"/>
+                <w:lang w:val="es-419"/>
+              </w:rPr>
+              <w:t>Instalación componentes</w:t>
+            </w:r>
+            <w:r>
+              <w:rPr>
+                <w:rFonts w:ascii="Calibri" w:eastAsia="Times New Roman" w:hAnsi="Calibri" w:cs="Calibri"/>
+                <w:color w:val="000000"/>
+                <w:lang w:val="es-419"/>
+              </w:rPr>
+              <w:t xml:space="preserve"> Kraken</w:t>
             </w:r>
           </w:p>
         </w:tc>
@@ -8817,7 +8853,15 @@
                 <w:color w:val="000000"/>
                 <w:lang w:val="es-419"/>
               </w:rPr>
-              <w:t xml:space="preserve">         Ejecución de escenarios SE016, SE017 y SE018</w:t>
+              <w:t xml:space="preserve">         </w:t>
+            </w:r>
+            <w:r>
+              <w:rPr>
+                <w:rFonts w:ascii="Calibri" w:eastAsia="Times New Roman" w:hAnsi="Calibri" w:cs="Calibri"/>
+                <w:color w:val="000000"/>
+                <w:lang w:val="es-419"/>
+              </w:rPr>
+              <w:t>Ejecución pruebas MV</w:t>
             </w:r>
           </w:p>
         </w:tc>
@@ -10908,7 +10952,6 @@
                 <w:color w:val="000000"/>
                 <w:lang w:val="es-419"/>
               </w:rPr>
-              <w:lastRenderedPageBreak/>
               <w:t xml:space="preserve">         Ejecución de escenarios SE025, SE026, SE027 y SE028</w:t>
             </w:r>
           </w:p>
@@ -11223,6 +11266,7 @@
                 <w:bCs/>
                 <w:color w:val="000000"/>
               </w:rPr>
+              <w:lastRenderedPageBreak/>
               <w:t xml:space="preserve">      Pruebas de reconocimiento</w:t>
             </w:r>
           </w:p>
@@ -14723,7 +14767,6 @@
                 <w:rFonts w:ascii="Calibri" w:eastAsia="Times New Roman" w:hAnsi="Calibri" w:cs="Calibri"/>
                 <w:color w:val="000000"/>
               </w:rPr>
-              <w:lastRenderedPageBreak/>
               <w:t xml:space="preserve">      Sesión de seguimiento</w:t>
             </w:r>
           </w:p>
@@ -14882,6 +14925,7 @@
                 <w:color w:val="000000"/>
                 <w:lang w:val="es-419"/>
               </w:rPr>
+              <w:lastRenderedPageBreak/>
               <w:t xml:space="preserve">      </w:t>
             </w:r>
             <w:r>
@@ -18582,7 +18626,6 @@
                 <w:color w:val="000000"/>
                 <w:lang w:val="es-419"/>
               </w:rPr>
-              <w:lastRenderedPageBreak/>
               <w:t xml:space="preserve">         Desarrollo de escenarios SE075, SE076 y SE077</w:t>
             </w:r>
           </w:p>
@@ -18897,6 +18940,7 @@
                 <w:color w:val="000000"/>
                 <w:lang w:val="es-419"/>
               </w:rPr>
+              <w:lastRenderedPageBreak/>
               <w:t xml:space="preserve">         Desarrollo de escenarios SE078, SE079 y SE080</w:t>
             </w:r>
           </w:p>
@@ -22423,7 +22467,6 @@
                 <w:color w:val="000000"/>
                 <w:lang w:val="es-419"/>
               </w:rPr>
-              <w:lastRenderedPageBreak/>
               <w:t xml:space="preserve">         Ejecución de escenarios SE097, SE098 y SE099</w:t>
             </w:r>
           </w:p>
@@ -22738,6 +22781,7 @@
                 <w:color w:val="000000"/>
                 <w:lang w:val="es-419"/>
               </w:rPr>
+              <w:lastRenderedPageBreak/>
               <w:t xml:space="preserve">         Ejecución de escenarios SE100, SE101 y SE102</w:t>
             </w:r>
           </w:p>
@@ -26111,7 +26155,6 @@
                 <w:color w:val="000000"/>
                 <w:lang w:val="es-419"/>
               </w:rPr>
-              <w:lastRenderedPageBreak/>
               <w:t xml:space="preserve">         Ejecución de escenarios SE117, SE118, SE119 y SE120</w:t>
             </w:r>
           </w:p>
@@ -26426,6 +26469,7 @@
                 <w:color w:val="000000"/>
                 <w:lang w:val="es-419"/>
               </w:rPr>
+              <w:lastRenderedPageBreak/>
               <w:t xml:space="preserve">         Ejecución de escenarios SE121, SE122, SE123 y SE124</w:t>
             </w:r>
           </w:p>
@@ -29471,7 +29515,6 @@
                 <w:color w:val="000000"/>
                 <w:lang w:val="es-419"/>
               </w:rPr>
-              <w:lastRenderedPageBreak/>
               <w:t xml:space="preserve">         Ejecución de escenarios SE137, SE138, SE139 y SE140</w:t>
             </w:r>
           </w:p>
@@ -29955,6 +29998,7 @@
                 <w:color w:val="000000"/>
                 <w:lang w:val="es-419"/>
               </w:rPr>
+              <w:lastRenderedPageBreak/>
               <w:t xml:space="preserve">         Desarrollo de escenarios SE141, SE142, SE143 y SE144</w:t>
             </w:r>
           </w:p>
@@ -33294,7 +33338,6 @@
                 <w:rFonts w:ascii="Calibri" w:eastAsia="Times New Roman" w:hAnsi="Calibri" w:cs="Calibri"/>
                 <w:color w:val="000000"/>
               </w:rPr>
-              <w:lastRenderedPageBreak/>
               <w:t xml:space="preserve">      Sesión de seguimiento</w:t>
             </w:r>
           </w:p>
@@ -33453,6 +33496,7 @@
                 <w:color w:val="000000"/>
                 <w:lang w:val="es-419"/>
               </w:rPr>
+              <w:lastRenderedPageBreak/>
               <w:t xml:space="preserve">      </w:t>
             </w:r>
             <w:r>
@@ -37171,7 +37215,6 @@
                 <w:color w:val="000000"/>
                 <w:lang w:val="es-419"/>
               </w:rPr>
-              <w:lastRenderedPageBreak/>
               <w:t xml:space="preserve">         Desarrollo de escenarios SE193, SE194, SE195 y SE196</w:t>
             </w:r>
           </w:p>
@@ -37494,6 +37537,7 @@
                 <w:color w:val="000000"/>
                 <w:lang w:val="es-419"/>
               </w:rPr>
+              <w:lastRenderedPageBreak/>
               <w:t xml:space="preserve">         Desarrollo de escenarios SE197, SE198, SE199 y SE200</w:t>
             </w:r>
           </w:p>
@@ -41052,7 +41096,6 @@
                 <w:color w:val="000000"/>
                 <w:lang w:val="es-419"/>
               </w:rPr>
-              <w:lastRenderedPageBreak/>
               <w:t xml:space="preserve">         Ejecución de escenarios SE217, SE218, SE219 y SE220</w:t>
             </w:r>
           </w:p>
@@ -41367,6 +41410,7 @@
                 <w:color w:val="000000"/>
                 <w:lang w:val="es-419"/>
               </w:rPr>
+              <w:lastRenderedPageBreak/>
               <w:t xml:space="preserve">         Ejecución de escenarios SE221, SE222, SE223 y SE224</w:t>
             </w:r>
           </w:p>
@@ -42935,8 +42979,130 @@
         </w:rPr>
       </w:pPr>
     </w:p>
+    <w:p>
+      <w:pPr>
+        <w:jc w:val="both"/>
+        <w:rPr>
+          <w:rFonts w:ascii="Arial" w:eastAsia="Arial" w:hAnsi="Arial" w:cs="Arial"/>
+          <w:lang w:val="es-419"/>
+        </w:rPr>
+      </w:pPr>
+    </w:p>
+    <w:p>
+      <w:pPr>
+        <w:jc w:val="both"/>
+        <w:rPr>
+          <w:rFonts w:ascii="Arial" w:eastAsia="Arial" w:hAnsi="Arial" w:cs="Arial"/>
+          <w:lang w:val="es-419"/>
+        </w:rPr>
+      </w:pPr>
+    </w:p>
+    <w:p>
+      <w:pPr>
+        <w:jc w:val="both"/>
+        <w:rPr>
+          <w:rFonts w:ascii="Arial" w:eastAsia="Arial" w:hAnsi="Arial" w:cs="Arial"/>
+          <w:lang w:val="es-419"/>
+        </w:rPr>
+      </w:pPr>
+    </w:p>
+    <w:p>
+      <w:pPr>
+        <w:jc w:val="both"/>
+        <w:rPr>
+          <w:rFonts w:ascii="Arial" w:eastAsia="Arial" w:hAnsi="Arial" w:cs="Arial"/>
+          <w:lang w:val="es-419"/>
+        </w:rPr>
+      </w:pPr>
+    </w:p>
+    <w:p>
+      <w:pPr>
+        <w:jc w:val="both"/>
+        <w:rPr>
+          <w:rFonts w:ascii="Arial" w:eastAsia="Arial" w:hAnsi="Arial" w:cs="Arial"/>
+          <w:lang w:val="es-419"/>
+        </w:rPr>
+      </w:pPr>
+    </w:p>
+    <w:p>
+      <w:pPr>
+        <w:jc w:val="both"/>
+        <w:rPr>
+          <w:rFonts w:ascii="Arial" w:eastAsia="Arial" w:hAnsi="Arial" w:cs="Arial"/>
+          <w:lang w:val="es-419"/>
+        </w:rPr>
+      </w:pPr>
+    </w:p>
+    <w:p>
+      <w:pPr>
+        <w:jc w:val="both"/>
+        <w:rPr>
+          <w:rFonts w:ascii="Arial" w:eastAsia="Arial" w:hAnsi="Arial" w:cs="Arial"/>
+          <w:lang w:val="es-419"/>
+        </w:rPr>
+      </w:pPr>
+      <w:r>
+        <w:rPr>
+          <w:rFonts w:ascii="Arial" w:eastAsia="Arial" w:hAnsi="Arial" w:cs="Arial"/>
+          <w:lang w:val="es-419"/>
+        </w:rPr>
+        <w:t>Inventario de pruebas Exploratorias semana1</w:t>
+      </w:r>
+    </w:p>
+    <w:p>
+      <w:pPr>
+        <w:jc w:val="both"/>
+      </w:pPr>
+      <w:r>
+        <w:rPr>
+          <w:noProof/>
+        </w:rPr>
+        <w:lastRenderedPageBreak/>
+        <w:drawing>
+          <wp:inline distT="0" distB="0" distL="0" distR="0" wp14:anchorId="317267E1" wp14:editId="17745E4D">
+            <wp:extent cx="6696075" cy="2204125"/>
+            <wp:effectExtent l="0" t="0" r="0" b="0"/>
+            <wp:docPr id="285879738" name="Picture 285879738" title="Insertando imagen..."/>
+            <wp:cNvGraphicFramePr>
+              <a:graphicFrameLocks xmlns:a="http://schemas.openxmlformats.org/drawingml/2006/main" noChangeAspect="1"/>
+            </wp:cNvGraphicFramePr>
+            <a:graphic xmlns:a="http://schemas.openxmlformats.org/drawingml/2006/main">
+              <a:graphicData uri="http://schemas.openxmlformats.org/drawingml/2006/picture">
+                <pic:pic xmlns:pic="http://schemas.openxmlformats.org/drawingml/2006/picture">
+                  <pic:nvPicPr>
+                    <pic:cNvPr id="0" name=""/>
+                    <pic:cNvPicPr/>
+                  </pic:nvPicPr>
+                  <pic:blipFill>
+                    <a:blip r:embed="rId19">
+                      <a:extLst>
+                        <a:ext uri="{28A0092B-C50C-407E-A947-70E740481C1C}">
+                          <a14:useLocalDpi xmlns:a14="http://schemas.microsoft.com/office/drawing/2010/main" val="0"/>
+                        </a:ext>
+                      </a:extLst>
+                    </a:blip>
+                    <a:stretch>
+                      <a:fillRect/>
+                    </a:stretch>
+                  </pic:blipFill>
+                  <pic:spPr>
+                    <a:xfrm>
+                      <a:off x="0" y="0"/>
+                      <a:ext cx="6696075" cy="2204125"/>
+                    </a:xfrm>
+                    <a:prstGeom prst="rect">
+                      <a:avLst/>
+                    </a:prstGeom>
+                  </pic:spPr>
+                </pic:pic>
+              </a:graphicData>
+            </a:graphic>
+          </wp:inline>
+        </w:drawing>
+      </w:r>
+    </w:p>
     <w:sectPr>
-      <w:footerReference w:type="default" r:id="rId19"/>
+      <w:footerReference w:type="default" r:id="rId20"/>
       <w:pgSz w:w="12240" w:h="15840"/>
       <w:pgMar w:top="720" w:right="720" w:bottom="720" w:left="720" w:header="720" w:footer="720" w:gutter="0"/>
       <w:cols w:space="720"/>

</xml_diff>